<commit_message>
updated add journeys and remote connection doc
</commit_message>
<xml_diff>
--- a/Documents/remote_connections.docx
+++ b/Documents/remote_connections.docx
@@ -121,22 +121,19 @@
           <w:ilvl w:val="1"/>
           <w:numId w:val="1"/>
         </w:numPr>
-      </w:pPr>
-      <w:r>
         <w:rPr>
           <w:rStyle w:val="Hyperlink"/>
           <w:color w:val="auto"/>
           <w:u w:val="none"/>
         </w:rPr>
-        <w:t>Database connection</w:t>
-      </w:r>
+      </w:pPr>
       <w:r>
         <w:rPr>
           <w:rStyle w:val="Hyperlink"/>
           <w:color w:val="auto"/>
           <w:u w:val="none"/>
         </w:rPr>
-        <w:t>: Database: PRCO204_X Username:</w:t>
+        <w:t>Database connection</w:t>
       </w:r>
       <w:r>
         <w:rPr>
@@ -144,33 +141,103 @@
           <w:color w:val="auto"/>
           <w:u w:val="none"/>
         </w:rPr>
-        <w:t xml:space="preserve"> </w:t>
-      </w:r>
-      <w:r>
+        <w:t>:</w:t>
+      </w:r>
+    </w:p>
+    <w:p>
+      <w:pPr>
+        <w:pStyle w:val="ListParagraph"/>
+        <w:numPr>
+          <w:ilvl w:val="2"/>
+          <w:numId w:val="1"/>
+        </w:numPr>
         <w:rPr>
           <w:rStyle w:val="Hyperlink"/>
           <w:color w:val="auto"/>
           <w:u w:val="none"/>
         </w:rPr>
-        <w:t>PRCO204_X</w:t>
-      </w:r>
+      </w:pPr>
       <w:r>
         <w:rPr>
           <w:rStyle w:val="Hyperlink"/>
           <w:color w:val="auto"/>
           <w:u w:val="none"/>
         </w:rPr>
-        <w:t xml:space="preserve"> Password: same as</w:t>
-      </w:r>
-      <w:bookmarkStart w:id="0" w:name="_GoBack"/>
-      <w:bookmarkEnd w:id="0"/>
-      <w:r>
+        <w:t>Database: PRCO204_X</w:t>
+      </w:r>
+    </w:p>
+    <w:p>
+      <w:pPr>
+        <w:pStyle w:val="ListParagraph"/>
+        <w:numPr>
+          <w:ilvl w:val="2"/>
+          <w:numId w:val="1"/>
+        </w:numPr>
         <w:rPr>
           <w:rStyle w:val="Hyperlink"/>
           <w:color w:val="auto"/>
           <w:u w:val="none"/>
         </w:rPr>
-        <w:t xml:space="preserve"> above Host: proj-mysql.uopnet.plymouth.ac.uk</w:t>
+      </w:pPr>
+      <w:r>
+        <w:rPr>
+          <w:rStyle w:val="Hyperlink"/>
+          <w:color w:val="auto"/>
+          <w:u w:val="none"/>
+        </w:rPr>
+        <w:t>Username:</w:t>
+      </w:r>
+      <w:r>
+        <w:rPr>
+          <w:rStyle w:val="Hyperlink"/>
+          <w:color w:val="auto"/>
+          <w:u w:val="none"/>
+        </w:rPr>
+        <w:t xml:space="preserve"> PRCO204_X</w:t>
+      </w:r>
+    </w:p>
+    <w:p>
+      <w:pPr>
+        <w:pStyle w:val="ListParagraph"/>
+        <w:numPr>
+          <w:ilvl w:val="2"/>
+          <w:numId w:val="1"/>
+        </w:numPr>
+        <w:rPr>
+          <w:rStyle w:val="Hyperlink"/>
+          <w:color w:val="auto"/>
+          <w:u w:val="none"/>
+        </w:rPr>
+      </w:pPr>
+      <w:r>
+        <w:rPr>
+          <w:rStyle w:val="Hyperlink"/>
+          <w:color w:val="auto"/>
+          <w:u w:val="none"/>
+        </w:rPr>
+        <w:t xml:space="preserve">Password: </w:t>
+      </w:r>
+      <w:r>
+        <w:t>N52Zbt5JECFQawrQ</w:t>
+      </w:r>
+      <w:bookmarkStart w:id="0" w:name="_GoBack"/>
+      <w:bookmarkEnd w:id="0"/>
+    </w:p>
+    <w:p>
+      <w:pPr>
+        <w:pStyle w:val="ListParagraph"/>
+        <w:numPr>
+          <w:ilvl w:val="2"/>
+          <w:numId w:val="1"/>
+        </w:numPr>
+      </w:pPr>
+      <w:r>
+        <w:rPr>
+          <w:rStyle w:val="Hyperlink"/>
+          <w:color w:val="auto"/>
+          <w:u w:val="none"/>
+        </w:rPr>
+        <w:t>Host: proj-mysql.uopnet.plymouth.ac.uk</w:t>
       </w:r>
     </w:p>
     <w:p/>

</xml_diff>